<commit_message>
Mistakes have been corrected.
User names, scenario names and some of the mistakes in the scenarios have been corrected.
</commit_message>
<xml_diff>
--- a/RAD/Scenarios.docx
+++ b/RAD/Scenarios.docx
@@ -36,14 +36,24 @@
               </w:rPr>
               <w:t xml:space="preserve"> </w:t>
             </w:r>
-            <w:proofErr w:type="spellStart"/>
-            <w:r>
-              <w:rPr>
-                <w:lang w:val="en-US"/>
-              </w:rPr>
-              <w:t>MakeComment</w:t>
-            </w:r>
-            <w:proofErr w:type="spellEnd"/>
+            <w:r>
+              <w:rPr>
+                <w:lang w:val="en-US"/>
+              </w:rPr>
+              <w:t>Make</w:t>
+            </w:r>
+            <w:r>
+              <w:rPr>
+                <w:lang w:val="en-US"/>
+              </w:rPr>
+              <w:t xml:space="preserve"> </w:t>
+            </w:r>
+            <w:r>
+              <w:rPr>
+                <w:lang w:val="en-US"/>
+              </w:rPr>
+              <w:t>Comment</w:t>
+            </w:r>
           </w:p>
         </w:tc>
       </w:tr>
@@ -179,7 +189,31 @@
               <w:rPr>
                 <w:lang w:val="en-US"/>
               </w:rPr>
-              <w:t>She sees the event flow at the home page, every event has a button to make comment which has a pencil logo and clicks on it.</w:t>
+              <w:t>She sees the event flow at the home page, every event has a button to make comment</w:t>
+            </w:r>
+            <w:r>
+              <w:rPr>
+                <w:lang w:val="en-US"/>
+              </w:rPr>
+              <w:t xml:space="preserve"> </w:t>
+            </w:r>
+            <w:r>
+              <w:rPr>
+                <w:lang w:val="en-US"/>
+              </w:rPr>
+              <w:t xml:space="preserve">and </w:t>
+            </w:r>
+            <w:r>
+              <w:rPr>
+                <w:lang w:val="en-US"/>
+              </w:rPr>
+              <w:t xml:space="preserve">she </w:t>
+            </w:r>
+            <w:r>
+              <w:rPr>
+                <w:lang w:val="en-US"/>
+              </w:rPr>
+              <w:t>clicks on it.</w:t>
             </w:r>
           </w:p>
           <w:p>
@@ -288,14 +322,24 @@
               </w:rPr>
               <w:t xml:space="preserve"> </w:t>
             </w:r>
-            <w:proofErr w:type="spellStart"/>
-            <w:r>
-              <w:rPr>
-                <w:lang w:val="en-US"/>
-              </w:rPr>
-              <w:t>ShowClubs</w:t>
-            </w:r>
-            <w:proofErr w:type="spellEnd"/>
+            <w:r>
+              <w:rPr>
+                <w:lang w:val="en-US"/>
+              </w:rPr>
+              <w:t>Show</w:t>
+            </w:r>
+            <w:r>
+              <w:rPr>
+                <w:lang w:val="en-US"/>
+              </w:rPr>
+              <w:t xml:space="preserve"> </w:t>
+            </w:r>
+            <w:r>
+              <w:rPr>
+                <w:lang w:val="en-US"/>
+              </w:rPr>
+              <w:t>Clubs</w:t>
+            </w:r>
           </w:p>
         </w:tc>
       </w:tr>
@@ -339,6 +383,27 @@
               </w:rPr>
               <w:t xml:space="preserve"> </w:t>
             </w:r>
+            <w:r>
+              <w:rPr>
+                <w:u w:val="single"/>
+                <w:lang w:val="en-US"/>
+              </w:rPr>
+              <w:t>Begüm</w:t>
+            </w:r>
+            <w:r>
+              <w:rPr>
+                <w:u w:val="single"/>
+                <w:lang w:val="en-US"/>
+              </w:rPr>
+              <w:t xml:space="preserve">: </w:t>
+            </w:r>
+            <w:r>
+              <w:rPr>
+                <w:u w:val="single"/>
+                <w:lang w:val="en-US"/>
+              </w:rPr>
+              <w:t xml:space="preserve">User, Murat: Admin, </w:t>
+            </w:r>
             <w:proofErr w:type="spellStart"/>
             <w:r>
               <w:rPr>
@@ -353,14 +418,7 @@
                 <w:u w:val="single"/>
                 <w:lang w:val="en-US"/>
               </w:rPr>
-              <w:t xml:space="preserve">: </w:t>
-            </w:r>
-            <w:r>
-              <w:rPr>
-                <w:u w:val="single"/>
-                <w:lang w:val="en-US"/>
-              </w:rPr>
-              <w:t>User, Begüm: Admin, Murat: Moderator, Ali: Visitor</w:t>
+              <w:t>: Moderator, Ali: Visitor</w:t>
             </w:r>
           </w:p>
         </w:tc>
@@ -401,14 +459,12 @@
                 <w:lang w:val="en-US"/>
               </w:rPr>
             </w:pPr>
-            <w:proofErr w:type="spellStart"/>
-            <w:r>
-              <w:rPr>
-                <w:lang w:val="en-US"/>
-              </w:rPr>
-              <w:t>Mert</w:t>
-            </w:r>
-            <w:proofErr w:type="spellEnd"/>
+            <w:r>
+              <w:rPr>
+                <w:lang w:val="en-US"/>
+              </w:rPr>
+              <w:t>Begüm</w:t>
+            </w:r>
             <w:r>
               <w:rPr>
                 <w:lang w:val="en-US"/>
@@ -431,10 +487,14 @@
               <w:rPr>
                 <w:lang w:val="en-US"/>
               </w:rPr>
-              <w:t>He sees the Clubs at the home page and clicks on it.</w:t>
-            </w:r>
-            <w:bookmarkStart w:id="0" w:name="_GoBack"/>
-            <w:bookmarkEnd w:id="0"/>
+              <w:t>Sh</w:t>
+            </w:r>
+            <w:r>
+              <w:rPr>
+                <w:lang w:val="en-US"/>
+              </w:rPr>
+              <w:t>e sees the Clubs at the home page and clicks on it.</w:t>
+            </w:r>
           </w:p>
           <w:p>
             <w:pPr>
@@ -451,7 +511,19 @@
               <w:rPr>
                 <w:lang w:val="en-US"/>
               </w:rPr>
-              <w:t xml:space="preserve">After he clicks on the Clubs </w:t>
+              <w:t xml:space="preserve">After </w:t>
+            </w:r>
+            <w:r>
+              <w:rPr>
+                <w:lang w:val="en-US"/>
+              </w:rPr>
+              <w:t>s</w:t>
+            </w:r>
+            <w:r>
+              <w:rPr>
+                <w:lang w:val="en-US"/>
+              </w:rPr>
+              <w:t xml:space="preserve">he clicks on the Clubs </w:t>
             </w:r>
             <w:proofErr w:type="gramStart"/>
             <w:r>
@@ -465,7 +537,19 @@
               <w:rPr>
                 <w:lang w:val="en-US"/>
               </w:rPr>
-              <w:t xml:space="preserve"> he displays all the clubs.</w:t>
+              <w:t xml:space="preserve"> </w:t>
+            </w:r>
+            <w:r>
+              <w:rPr>
+                <w:lang w:val="en-US"/>
+              </w:rPr>
+              <w:t>s</w:t>
+            </w:r>
+            <w:r>
+              <w:rPr>
+                <w:lang w:val="en-US"/>
+              </w:rPr>
+              <w:t>he displays all the clubs.</w:t>
             </w:r>
           </w:p>
           <w:p>
@@ -514,14 +598,24 @@
               </w:rPr>
               <w:t xml:space="preserve"> </w:t>
             </w:r>
-            <w:proofErr w:type="spellStart"/>
-            <w:r>
-              <w:rPr>
-                <w:lang w:val="en-US"/>
-              </w:rPr>
-              <w:t>AddClub</w:t>
-            </w:r>
-            <w:proofErr w:type="spellEnd"/>
+            <w:r>
+              <w:rPr>
+                <w:lang w:val="en-US"/>
+              </w:rPr>
+              <w:t>Add</w:t>
+            </w:r>
+            <w:r>
+              <w:rPr>
+                <w:lang w:val="en-US"/>
+              </w:rPr>
+              <w:t xml:space="preserve"> </w:t>
+            </w:r>
+            <w:r>
+              <w:rPr>
+                <w:lang w:val="en-US"/>
+              </w:rPr>
+              <w:t>Club</w:t>
+            </w:r>
           </w:p>
         </w:tc>
       </w:tr>
@@ -565,12 +659,21 @@
               </w:rPr>
               <w:t xml:space="preserve"> </w:t>
             </w:r>
+            <w:proofErr w:type="spellStart"/>
             <w:r>
               <w:rPr>
                 <w:u w:val="single"/>
                 <w:lang w:val="en-US"/>
               </w:rPr>
-              <w:t>Murat: Moderator</w:t>
+              <w:t>Mert</w:t>
+            </w:r>
+            <w:proofErr w:type="spellEnd"/>
+            <w:r>
+              <w:rPr>
+                <w:u w:val="single"/>
+                <w:lang w:val="en-US"/>
+              </w:rPr>
+              <w:t>: Moderator, Murat: Admin</w:t>
             </w:r>
           </w:p>
         </w:tc>
@@ -639,7 +742,31 @@
               <w:rPr>
                 <w:lang w:val="en-US"/>
               </w:rPr>
-              <w:t>He sees a navigator bar at the home page and clicks on Moderator Panel at the navigator bar.</w:t>
+              <w:t>He sees a navigat</w:t>
+            </w:r>
+            <w:r>
+              <w:rPr>
+                <w:lang w:val="en-US"/>
+              </w:rPr>
+              <w:t>ion</w:t>
+            </w:r>
+            <w:r>
+              <w:rPr>
+                <w:lang w:val="en-US"/>
+              </w:rPr>
+              <w:t xml:space="preserve"> bar at the home page and clicks on Moderator Panel at the navigat</w:t>
+            </w:r>
+            <w:r>
+              <w:rPr>
+                <w:lang w:val="en-US"/>
+              </w:rPr>
+              <w:t>ion</w:t>
+            </w:r>
+            <w:r>
+              <w:rPr>
+                <w:lang w:val="en-US"/>
+              </w:rPr>
+              <w:t xml:space="preserve"> bar.</w:t>
             </w:r>
           </w:p>
           <w:p>
@@ -775,14 +902,26 @@
               </w:rPr>
               <w:t xml:space="preserve"> </w:t>
             </w:r>
-            <w:proofErr w:type="spellStart"/>
-            <w:r>
-              <w:rPr>
-                <w:lang w:val="en-US"/>
-              </w:rPr>
-              <w:t>EditClub</w:t>
-            </w:r>
-            <w:proofErr w:type="spellEnd"/>
+            <w:r>
+              <w:rPr>
+                <w:lang w:val="en-US"/>
+              </w:rPr>
+              <w:t>Edit</w:t>
+            </w:r>
+            <w:r>
+              <w:rPr>
+                <w:lang w:val="en-US"/>
+              </w:rPr>
+              <w:t xml:space="preserve"> </w:t>
+            </w:r>
+            <w:bookmarkStart w:id="0" w:name="_GoBack"/>
+            <w:bookmarkEnd w:id="0"/>
+            <w:r>
+              <w:rPr>
+                <w:lang w:val="en-US"/>
+              </w:rPr>
+              <w:t>Club</w:t>
+            </w:r>
           </w:p>
         </w:tc>
       </w:tr>
@@ -826,12 +965,21 @@
               </w:rPr>
               <w:t xml:space="preserve"> </w:t>
             </w:r>
+            <w:proofErr w:type="spellStart"/>
             <w:r>
               <w:rPr>
                 <w:u w:val="single"/>
                 <w:lang w:val="en-US"/>
               </w:rPr>
-              <w:t>Begüm: Moderator</w:t>
+              <w:t>Mert</w:t>
+            </w:r>
+            <w:proofErr w:type="spellEnd"/>
+            <w:r>
+              <w:rPr>
+                <w:u w:val="single"/>
+                <w:lang w:val="en-US"/>
+              </w:rPr>
+              <w:t>: Moderator, Murat: Admin</w:t>
             </w:r>
           </w:p>
         </w:tc>
@@ -872,12 +1020,14 @@
                 <w:lang w:val="en-US"/>
               </w:rPr>
             </w:pPr>
-            <w:r>
-              <w:rPr>
-                <w:lang w:val="en-US"/>
-              </w:rPr>
-              <w:t>Begüm</w:t>
-            </w:r>
+            <w:proofErr w:type="spellStart"/>
+            <w:r>
+              <w:rPr>
+                <w:lang w:val="en-US"/>
+              </w:rPr>
+              <w:t>Mert</w:t>
+            </w:r>
+            <w:proofErr w:type="spellEnd"/>
             <w:r>
               <w:rPr>
                 <w:lang w:val="en-US"/>
@@ -900,7 +1050,13 @@
               <w:rPr>
                 <w:lang w:val="en-US"/>
               </w:rPr>
-              <w:t>She sees a navigator bar at the home page and clicks on Moderator Panel at the navigator bar.</w:t>
+              <w:t>H</w:t>
+            </w:r>
+            <w:r>
+              <w:rPr>
+                <w:lang w:val="en-US"/>
+              </w:rPr>
+              <w:t>e sees a navigator bar at the home page and clicks on Moderator Panel at the navigator bar.</w:t>
             </w:r>
           </w:p>
           <w:p>
@@ -918,7 +1074,7 @@
               <w:rPr>
                 <w:lang w:val="en-US"/>
               </w:rPr>
-              <w:t xml:space="preserve">After she clicks on the Moderator Panel </w:t>
+              <w:t xml:space="preserve">After he clicks on the Moderator Panel </w:t>
             </w:r>
             <w:proofErr w:type="gramStart"/>
             <w:r>
@@ -932,7 +1088,7 @@
               <w:rPr>
                 <w:lang w:val="en-US"/>
               </w:rPr>
-              <w:t xml:space="preserve"> she displays a page where she can Add/Edit Clubs and Add/Edit Events. </w:t>
+              <w:t xml:space="preserve"> he displays a page where he can Add/Edit Clubs and Add/Edit Events. </w:t>
             </w:r>
           </w:p>
           <w:p>
@@ -950,7 +1106,13 @@
               <w:rPr>
                 <w:lang w:val="en-US"/>
               </w:rPr>
-              <w:t>She clicks on Edit Club button.</w:t>
+              <w:t>H</w:t>
+            </w:r>
+            <w:r>
+              <w:rPr>
+                <w:lang w:val="en-US"/>
+              </w:rPr>
+              <w:t>e clicks on Edit Club button.</w:t>
             </w:r>
           </w:p>
           <w:p>
@@ -968,7 +1130,7 @@
               <w:rPr>
                 <w:lang w:val="en-US"/>
               </w:rPr>
-              <w:t xml:space="preserve">After she clicks on the Edit Club button, she displays all the clubs with a button which has a pencil image to edit the clubs and clicks on the button. </w:t>
+              <w:t xml:space="preserve">After he clicks on the Edit Club button, he displays all the clubs with a button to edit the clubs and clicks on the button. </w:t>
             </w:r>
           </w:p>
           <w:p>
@@ -987,7 +1149,13 @@
                 <w:lang w:val="en-US"/>
               </w:rPr>
               <w:lastRenderedPageBreak/>
-              <w:t>She displays the information of the Club she has chosen and changes any of the Club Name, Club Info or the Club Emblem and clicks on the Save button.</w:t>
+              <w:t>H</w:t>
+            </w:r>
+            <w:r>
+              <w:rPr>
+                <w:lang w:val="en-US"/>
+              </w:rPr>
+              <w:t>e displays the information of the Club he has chosen and changes Club Info or the Club Emblem and clicks on the Save button.</w:t>
             </w:r>
           </w:p>
           <w:p>
@@ -1011,7 +1179,13 @@
               <w:rPr>
                 <w:lang w:val="en-US"/>
               </w:rPr>
-              <w:t>her</w:t>
+              <w:t>h</w:t>
+            </w:r>
+            <w:r>
+              <w:rPr>
+                <w:lang w:val="en-US"/>
+              </w:rPr>
+              <w:t>im</w:t>
             </w:r>
             <w:r>
               <w:rPr>

</xml_diff>

<commit_message>
Deactive Club, Event, Comments and Update a User to Moderator Scenarios
Deactive Club, Event, Comments and Update a User to Moderator Scenarios are added.
</commit_message>
<xml_diff>
--- a/RAD/Scenarios.docx
+++ b/RAD/Scenarios.docx
@@ -914,8 +914,6 @@
               </w:rPr>
               <w:t xml:space="preserve"> </w:t>
             </w:r>
-            <w:bookmarkStart w:id="0" w:name="_GoBack"/>
-            <w:bookmarkEnd w:id="0"/>
             <w:r>
               <w:rPr>
                 <w:lang w:val="en-US"/>
@@ -1205,7 +1203,1651 @@
         </w:tc>
       </w:tr>
     </w:tbl>
+    <w:p>
+      <w:pPr>
+        <w:rPr>
+          <w:color w:val="7030A0"/>
+        </w:rPr>
+      </w:pPr>
+    </w:p>
+    <w:tbl>
+      <w:tblPr>
+        <w:tblStyle w:val="TabloKlavuzu"/>
+        <w:tblW w:w="0" w:type="auto"/>
+        <w:tblLook w:val="04A0" w:firstRow="1" w:lastRow="0" w:firstColumn="1" w:lastColumn="0" w:noHBand="0" w:noVBand="1"/>
+      </w:tblPr>
+      <w:tblGrid>
+        <w:gridCol w:w="9062"/>
+      </w:tblGrid>
+      <w:tr>
+        <w:tc>
+          <w:tcPr>
+            <w:tcW w:w="9062" w:type="dxa"/>
+          </w:tcPr>
+          <w:p>
+            <w:pPr>
+              <w:spacing w:after="160" w:line="259" w:lineRule="auto"/>
+              <w:rPr>
+                <w:lang w:val="en-US"/>
+              </w:rPr>
+            </w:pPr>
+            <w:r>
+              <w:rPr>
+                <w:i/>
+                <w:lang w:val="en-US"/>
+              </w:rPr>
+              <w:t>Scenario Name:</w:t>
+            </w:r>
+            <w:r>
+              <w:rPr>
+                <w:lang w:val="en-US"/>
+              </w:rPr>
+              <w:t xml:space="preserve"> </w:t>
+            </w:r>
+            <w:r>
+              <w:rPr>
+                <w:lang w:val="en-US"/>
+              </w:rPr>
+              <w:t xml:space="preserve"> </w:t>
+            </w:r>
+            <w:proofErr w:type="spellStart"/>
+            <w:r>
+              <w:rPr>
+                <w:lang w:val="en-US"/>
+              </w:rPr>
+              <w:t>Deactive</w:t>
+            </w:r>
+            <w:proofErr w:type="spellEnd"/>
+            <w:r>
+              <w:rPr>
+                <w:lang w:val="en-US"/>
+              </w:rPr>
+              <w:t xml:space="preserve"> Club</w:t>
+            </w:r>
+          </w:p>
+        </w:tc>
+      </w:tr>
+      <w:tr>
+        <w:tc>
+          <w:tcPr>
+            <w:tcW w:w="9062" w:type="dxa"/>
+          </w:tcPr>
+          <w:p>
+            <w:pPr>
+              <w:spacing w:after="160" w:line="259" w:lineRule="auto"/>
+              <w:rPr>
+                <w:lang w:val="en-US"/>
+              </w:rPr>
+            </w:pPr>
+            <w:r>
+              <w:rPr>
+                <w:i/>
+                <w:lang w:val="en-US"/>
+              </w:rPr>
+              <w:t xml:space="preserve">Participant actor </w:t>
+            </w:r>
+            <w:r>
+              <w:rPr>
+                <w:i/>
+                <w:iCs/>
+                <w:lang w:val="en-US"/>
+              </w:rPr>
+              <w:t>instances</w:t>
+            </w:r>
+            <w:r>
+              <w:rPr>
+                <w:i/>
+                <w:lang w:val="en-US"/>
+              </w:rPr>
+              <w:t>:</w:t>
+            </w:r>
+            <w:r>
+              <w:rPr>
+                <w:lang w:val="en-US"/>
+              </w:rPr>
+              <w:t xml:space="preserve"> </w:t>
+            </w:r>
+            <w:proofErr w:type="spellStart"/>
+            <w:r>
+              <w:rPr>
+                <w:u w:val="single"/>
+                <w:lang w:val="en-US"/>
+              </w:rPr>
+              <w:t>Mert</w:t>
+            </w:r>
+            <w:proofErr w:type="spellEnd"/>
+            <w:r>
+              <w:rPr>
+                <w:u w:val="single"/>
+                <w:lang w:val="en-US"/>
+              </w:rPr>
+              <w:t>: Moderator, Murat: Admin</w:t>
+            </w:r>
+          </w:p>
+        </w:tc>
+      </w:tr>
+      <w:tr>
+        <w:tc>
+          <w:tcPr>
+            <w:tcW w:w="9062" w:type="dxa"/>
+          </w:tcPr>
+          <w:p>
+            <w:pPr>
+              <w:rPr>
+                <w:lang w:val="en-US"/>
+              </w:rPr>
+            </w:pPr>
+            <w:r>
+              <w:rPr>
+                <w:i/>
+                <w:lang w:val="en-US"/>
+              </w:rPr>
+              <w:t>Flow of events:</w:t>
+            </w:r>
+            <w:r>
+              <w:rPr>
+                <w:lang w:val="en-US"/>
+              </w:rPr>
+              <w:t xml:space="preserve"> </w:t>
+            </w:r>
+          </w:p>
+          <w:p>
+            <w:pPr>
+              <w:pStyle w:val="ListeParagraf"/>
+              <w:numPr>
+                <w:ilvl w:val="0"/>
+                <w:numId w:val="7"/>
+              </w:numPr>
+              <w:rPr>
+                <w:lang w:val="en-US"/>
+              </w:rPr>
+            </w:pPr>
+            <w:proofErr w:type="spellStart"/>
+            <w:r>
+              <w:rPr>
+                <w:lang w:val="en-US"/>
+              </w:rPr>
+              <w:t>Mert</w:t>
+            </w:r>
+            <w:proofErr w:type="spellEnd"/>
+            <w:r>
+              <w:rPr>
+                <w:lang w:val="en-US"/>
+              </w:rPr>
+              <w:t xml:space="preserve"> logs in as </w:t>
+            </w:r>
+            <w:r>
+              <w:rPr>
+                <w:lang w:val="en-US"/>
+              </w:rPr>
+              <w:t>moderator</w:t>
+            </w:r>
+            <w:r>
+              <w:rPr>
+                <w:lang w:val="en-US"/>
+              </w:rPr>
+              <w:t>.</w:t>
+            </w:r>
+          </w:p>
+          <w:p>
+            <w:pPr>
+              <w:pStyle w:val="ListeParagraf"/>
+              <w:numPr>
+                <w:ilvl w:val="0"/>
+                <w:numId w:val="7"/>
+              </w:numPr>
+              <w:rPr>
+                <w:lang w:val="en-US"/>
+              </w:rPr>
+            </w:pPr>
+            <w:r>
+              <w:rPr>
+                <w:lang w:val="en-US"/>
+              </w:rPr>
+              <w:t>He sees a navigation bar at the home page and clicks on Moderator Panel at the navigation bar.</w:t>
+            </w:r>
+          </w:p>
+          <w:p>
+            <w:pPr>
+              <w:pStyle w:val="ListeParagraf"/>
+              <w:numPr>
+                <w:ilvl w:val="0"/>
+                <w:numId w:val="7"/>
+              </w:numPr>
+              <w:rPr>
+                <w:lang w:val="en-US"/>
+              </w:rPr>
+            </w:pPr>
+            <w:r>
+              <w:rPr>
+                <w:lang w:val="en-US"/>
+              </w:rPr>
+              <w:t xml:space="preserve">After he clicks on the Moderator Panel </w:t>
+            </w:r>
+            <w:proofErr w:type="gramStart"/>
+            <w:r>
+              <w:rPr>
+                <w:lang w:val="en-US"/>
+              </w:rPr>
+              <w:t>button</w:t>
+            </w:r>
+            <w:proofErr w:type="gramEnd"/>
+            <w:r>
+              <w:rPr>
+                <w:lang w:val="en-US"/>
+              </w:rPr>
+              <w:t xml:space="preserve"> he displays a page where he can Add/Edit Clubs and Add/Edit Events. </w:t>
+            </w:r>
+          </w:p>
+          <w:p>
+            <w:pPr>
+              <w:pStyle w:val="ListeParagraf"/>
+              <w:numPr>
+                <w:ilvl w:val="0"/>
+                <w:numId w:val="7"/>
+              </w:numPr>
+              <w:rPr>
+                <w:lang w:val="en-US"/>
+              </w:rPr>
+            </w:pPr>
+            <w:r>
+              <w:rPr>
+                <w:lang w:val="en-US"/>
+              </w:rPr>
+              <w:t>He clicks on Edit Club button.</w:t>
+            </w:r>
+          </w:p>
+          <w:p>
+            <w:pPr>
+              <w:pStyle w:val="ListeParagraf"/>
+              <w:numPr>
+                <w:ilvl w:val="0"/>
+                <w:numId w:val="7"/>
+              </w:numPr>
+              <w:rPr>
+                <w:lang w:val="en-US"/>
+              </w:rPr>
+            </w:pPr>
+            <w:r>
+              <w:rPr>
+                <w:lang w:val="en-US"/>
+              </w:rPr>
+              <w:t xml:space="preserve">After he clicks on the Edit Club button, he displays all the clubs with a button to edit the clubs and clicks on the button. </w:t>
+            </w:r>
+          </w:p>
+          <w:p>
+            <w:pPr>
+              <w:pStyle w:val="ListeParagraf"/>
+              <w:numPr>
+                <w:ilvl w:val="0"/>
+                <w:numId w:val="7"/>
+              </w:numPr>
+              <w:rPr>
+                <w:lang w:val="en-US"/>
+              </w:rPr>
+            </w:pPr>
+            <w:r>
+              <w:rPr>
+                <w:lang w:val="en-US"/>
+              </w:rPr>
+              <w:t xml:space="preserve">He displays the information of the Club he has chosen and below all the things he can change, he sees a dropdown menu with published &amp; draw properties, chooses </w:t>
+            </w:r>
+            <w:proofErr w:type="gramStart"/>
+            <w:r>
+              <w:rPr>
+                <w:lang w:val="en-US"/>
+              </w:rPr>
+              <w:t>draw</w:t>
+            </w:r>
+            <w:proofErr w:type="gramEnd"/>
+            <w:r>
+              <w:rPr>
+                <w:lang w:val="en-US"/>
+              </w:rPr>
+              <w:t xml:space="preserve"> and clicks on the Save button.</w:t>
+            </w:r>
+          </w:p>
+          <w:p>
+            <w:pPr>
+              <w:pStyle w:val="ListeParagraf"/>
+              <w:numPr>
+                <w:ilvl w:val="0"/>
+                <w:numId w:val="7"/>
+              </w:numPr>
+              <w:rPr>
+                <w:lang w:val="en-US"/>
+              </w:rPr>
+            </w:pPr>
+            <w:r>
+              <w:rPr>
+                <w:lang w:val="en-US"/>
+              </w:rPr>
+              <w:t>System returns him to the Moderator Panel page.</w:t>
+            </w:r>
+          </w:p>
+        </w:tc>
+      </w:tr>
+    </w:tbl>
+    <w:p>
+      <w:pPr>
+        <w:rPr>
+          <w:color w:val="7030A0"/>
+        </w:rPr>
+      </w:pPr>
+    </w:p>
+    <w:tbl>
+      <w:tblPr>
+        <w:tblStyle w:val="TabloKlavuzu"/>
+        <w:tblW w:w="0" w:type="auto"/>
+        <w:tblLook w:val="04A0" w:firstRow="1" w:lastRow="0" w:firstColumn="1" w:lastColumn="0" w:noHBand="0" w:noVBand="1"/>
+      </w:tblPr>
+      <w:tblGrid>
+        <w:gridCol w:w="9062"/>
+      </w:tblGrid>
+      <w:tr>
+        <w:tc>
+          <w:tcPr>
+            <w:tcW w:w="9062" w:type="dxa"/>
+          </w:tcPr>
+          <w:p>
+            <w:pPr>
+              <w:spacing w:after="160" w:line="259" w:lineRule="auto"/>
+              <w:rPr>
+                <w:lang w:val="en-US"/>
+              </w:rPr>
+            </w:pPr>
+            <w:r>
+              <w:rPr>
+                <w:i/>
+                <w:lang w:val="en-US"/>
+              </w:rPr>
+              <w:t>Scenario Name:</w:t>
+            </w:r>
+            <w:r>
+              <w:rPr>
+                <w:lang w:val="en-US"/>
+              </w:rPr>
+              <w:t xml:space="preserve"> </w:t>
+            </w:r>
+            <w:proofErr w:type="spellStart"/>
+            <w:r>
+              <w:rPr>
+                <w:lang w:val="en-US"/>
+              </w:rPr>
+              <w:t>Deactive</w:t>
+            </w:r>
+            <w:proofErr w:type="spellEnd"/>
+            <w:r>
+              <w:rPr>
+                <w:lang w:val="en-US"/>
+              </w:rPr>
+              <w:t xml:space="preserve"> Event</w:t>
+            </w:r>
+          </w:p>
+        </w:tc>
+      </w:tr>
+      <w:tr>
+        <w:tc>
+          <w:tcPr>
+            <w:tcW w:w="9062" w:type="dxa"/>
+          </w:tcPr>
+          <w:p>
+            <w:pPr>
+              <w:spacing w:after="160" w:line="259" w:lineRule="auto"/>
+              <w:rPr>
+                <w:lang w:val="en-US"/>
+              </w:rPr>
+            </w:pPr>
+            <w:r>
+              <w:rPr>
+                <w:i/>
+                <w:lang w:val="en-US"/>
+              </w:rPr>
+              <w:t xml:space="preserve">Participant actor </w:t>
+            </w:r>
+            <w:r>
+              <w:rPr>
+                <w:i/>
+                <w:iCs/>
+                <w:lang w:val="en-US"/>
+              </w:rPr>
+              <w:t>instances</w:t>
+            </w:r>
+            <w:r>
+              <w:rPr>
+                <w:i/>
+                <w:lang w:val="en-US"/>
+              </w:rPr>
+              <w:t>:</w:t>
+            </w:r>
+            <w:r>
+              <w:rPr>
+                <w:lang w:val="en-US"/>
+              </w:rPr>
+              <w:t xml:space="preserve"> </w:t>
+            </w:r>
+            <w:proofErr w:type="spellStart"/>
+            <w:r>
+              <w:rPr>
+                <w:u w:val="single"/>
+                <w:lang w:val="en-US"/>
+              </w:rPr>
+              <w:t>Mert</w:t>
+            </w:r>
+            <w:proofErr w:type="spellEnd"/>
+            <w:r>
+              <w:rPr>
+                <w:u w:val="single"/>
+                <w:lang w:val="en-US"/>
+              </w:rPr>
+              <w:t>: Moderator, Murat: Admin</w:t>
+            </w:r>
+          </w:p>
+        </w:tc>
+      </w:tr>
+      <w:tr>
+        <w:tc>
+          <w:tcPr>
+            <w:tcW w:w="9062" w:type="dxa"/>
+          </w:tcPr>
+          <w:p>
+            <w:pPr>
+              <w:rPr>
+                <w:lang w:val="en-US"/>
+              </w:rPr>
+            </w:pPr>
+            <w:r>
+              <w:rPr>
+                <w:i/>
+                <w:lang w:val="en-US"/>
+              </w:rPr>
+              <w:t>Flow of events:</w:t>
+            </w:r>
+            <w:r>
+              <w:rPr>
+                <w:lang w:val="en-US"/>
+              </w:rPr>
+              <w:t xml:space="preserve"> </w:t>
+            </w:r>
+          </w:p>
+          <w:p>
+            <w:pPr>
+              <w:pStyle w:val="ListeParagraf"/>
+              <w:numPr>
+                <w:ilvl w:val="0"/>
+                <w:numId w:val="8"/>
+              </w:numPr>
+              <w:rPr>
+                <w:lang w:val="en-US"/>
+              </w:rPr>
+            </w:pPr>
+            <w:proofErr w:type="spellStart"/>
+            <w:r>
+              <w:rPr>
+                <w:lang w:val="en-US"/>
+              </w:rPr>
+              <w:t>Mert</w:t>
+            </w:r>
+            <w:proofErr w:type="spellEnd"/>
+            <w:r>
+              <w:rPr>
+                <w:lang w:val="en-US"/>
+              </w:rPr>
+              <w:t xml:space="preserve"> logs in as user.</w:t>
+            </w:r>
+          </w:p>
+          <w:p>
+            <w:pPr>
+              <w:pStyle w:val="ListeParagraf"/>
+              <w:numPr>
+                <w:ilvl w:val="0"/>
+                <w:numId w:val="8"/>
+              </w:numPr>
+              <w:rPr>
+                <w:lang w:val="en-US"/>
+              </w:rPr>
+            </w:pPr>
+            <w:r>
+              <w:rPr>
+                <w:lang w:val="en-US"/>
+              </w:rPr>
+              <w:t>He sees a navigation bar at the home page and clicks on Moderator Panel at the navigation bar.</w:t>
+            </w:r>
+          </w:p>
+          <w:p>
+            <w:pPr>
+              <w:pStyle w:val="ListeParagraf"/>
+              <w:numPr>
+                <w:ilvl w:val="0"/>
+                <w:numId w:val="8"/>
+              </w:numPr>
+              <w:rPr>
+                <w:lang w:val="en-US"/>
+              </w:rPr>
+            </w:pPr>
+            <w:r>
+              <w:rPr>
+                <w:lang w:val="en-US"/>
+              </w:rPr>
+              <w:t xml:space="preserve">After he clicks on the Moderator Panel </w:t>
+            </w:r>
+            <w:proofErr w:type="gramStart"/>
+            <w:r>
+              <w:rPr>
+                <w:lang w:val="en-US"/>
+              </w:rPr>
+              <w:t>button</w:t>
+            </w:r>
+            <w:proofErr w:type="gramEnd"/>
+            <w:r>
+              <w:rPr>
+                <w:lang w:val="en-US"/>
+              </w:rPr>
+              <w:t xml:space="preserve"> he displays a page where he can Add/Edit Clubs and Add/Edit Events. </w:t>
+            </w:r>
+          </w:p>
+          <w:p>
+            <w:pPr>
+              <w:pStyle w:val="ListeParagraf"/>
+              <w:numPr>
+                <w:ilvl w:val="0"/>
+                <w:numId w:val="8"/>
+              </w:numPr>
+              <w:rPr>
+                <w:lang w:val="en-US"/>
+              </w:rPr>
+            </w:pPr>
+            <w:r>
+              <w:rPr>
+                <w:lang w:val="en-US"/>
+              </w:rPr>
+              <w:t>He clicks on Edit Event button.</w:t>
+            </w:r>
+          </w:p>
+          <w:p>
+            <w:pPr>
+              <w:pStyle w:val="ListeParagraf"/>
+              <w:numPr>
+                <w:ilvl w:val="0"/>
+                <w:numId w:val="8"/>
+              </w:numPr>
+              <w:spacing w:after="160" w:line="256" w:lineRule="auto"/>
+              <w:rPr>
+                <w:rFonts w:cs="Times New Roman"/>
+                <w:bCs/>
+                <w:szCs w:val="24"/>
+              </w:rPr>
+            </w:pPr>
+            <w:r>
+              <w:rPr>
+                <w:rFonts w:cs="Times New Roman"/>
+                <w:bCs/>
+                <w:szCs w:val="24"/>
+              </w:rPr>
+              <w:t xml:space="preserve">At </w:t>
+            </w:r>
+            <w:proofErr w:type="spellStart"/>
+            <w:r>
+              <w:rPr>
+                <w:rFonts w:cs="Times New Roman"/>
+                <w:bCs/>
+                <w:szCs w:val="24"/>
+              </w:rPr>
+              <w:t>the</w:t>
+            </w:r>
+            <w:proofErr w:type="spellEnd"/>
+            <w:r>
+              <w:rPr>
+                <w:rFonts w:cs="Times New Roman"/>
+                <w:bCs/>
+                <w:szCs w:val="24"/>
+              </w:rPr>
+              <w:t xml:space="preserve"> </w:t>
+            </w:r>
+            <w:proofErr w:type="spellStart"/>
+            <w:r>
+              <w:rPr>
+                <w:rFonts w:cs="Times New Roman"/>
+                <w:bCs/>
+                <w:szCs w:val="24"/>
+              </w:rPr>
+              <w:t>page</w:t>
+            </w:r>
+            <w:proofErr w:type="spellEnd"/>
+            <w:r>
+              <w:rPr>
+                <w:rFonts w:cs="Times New Roman"/>
+                <w:bCs/>
+                <w:szCs w:val="24"/>
+              </w:rPr>
+              <w:t xml:space="preserve"> </w:t>
+            </w:r>
+            <w:proofErr w:type="spellStart"/>
+            <w:r>
+              <w:rPr>
+                <w:rFonts w:cs="Times New Roman"/>
+                <w:bCs/>
+                <w:szCs w:val="24"/>
+              </w:rPr>
+              <w:t>that</w:t>
+            </w:r>
+            <w:proofErr w:type="spellEnd"/>
+            <w:r>
+              <w:rPr>
+                <w:rFonts w:cs="Times New Roman"/>
+                <w:bCs/>
+                <w:szCs w:val="24"/>
+              </w:rPr>
+              <w:t xml:space="preserve"> </w:t>
+            </w:r>
+            <w:proofErr w:type="spellStart"/>
+            <w:r>
+              <w:rPr>
+                <w:rFonts w:cs="Times New Roman"/>
+                <w:bCs/>
+                <w:szCs w:val="24"/>
+              </w:rPr>
+              <w:t>opened</w:t>
+            </w:r>
+            <w:proofErr w:type="spellEnd"/>
+            <w:r>
+              <w:rPr>
+                <w:rFonts w:cs="Times New Roman"/>
+                <w:bCs/>
+                <w:szCs w:val="24"/>
+              </w:rPr>
+              <w:t xml:space="preserve"> he </w:t>
+            </w:r>
+            <w:proofErr w:type="spellStart"/>
+            <w:r>
+              <w:rPr>
+                <w:rFonts w:cs="Times New Roman"/>
+                <w:bCs/>
+                <w:szCs w:val="24"/>
+              </w:rPr>
+              <w:t>sees</w:t>
+            </w:r>
+            <w:proofErr w:type="spellEnd"/>
+            <w:r>
+              <w:rPr>
+                <w:rFonts w:cs="Times New Roman"/>
+                <w:bCs/>
+                <w:szCs w:val="24"/>
+              </w:rPr>
+              <w:t xml:space="preserve"> </w:t>
+            </w:r>
+            <w:proofErr w:type="spellStart"/>
+            <w:r>
+              <w:rPr>
+                <w:rFonts w:cs="Times New Roman"/>
+                <w:bCs/>
+                <w:szCs w:val="24"/>
+              </w:rPr>
+              <w:t>all</w:t>
+            </w:r>
+            <w:proofErr w:type="spellEnd"/>
+            <w:r>
+              <w:rPr>
+                <w:rFonts w:cs="Times New Roman"/>
+                <w:bCs/>
+                <w:szCs w:val="24"/>
+              </w:rPr>
+              <w:t xml:space="preserve"> </w:t>
+            </w:r>
+            <w:proofErr w:type="spellStart"/>
+            <w:r>
+              <w:rPr>
+                <w:rFonts w:cs="Times New Roman"/>
+                <w:bCs/>
+                <w:szCs w:val="24"/>
+              </w:rPr>
+              <w:t>events</w:t>
+            </w:r>
+            <w:proofErr w:type="spellEnd"/>
+            <w:r>
+              <w:rPr>
+                <w:rFonts w:cs="Times New Roman"/>
+                <w:bCs/>
+                <w:szCs w:val="24"/>
+              </w:rPr>
+              <w:t xml:space="preserve"> </w:t>
+            </w:r>
+            <w:proofErr w:type="spellStart"/>
+            <w:r>
+              <w:rPr>
+                <w:rFonts w:cs="Times New Roman"/>
+                <w:bCs/>
+                <w:szCs w:val="24"/>
+              </w:rPr>
+              <w:t>and</w:t>
+            </w:r>
+            <w:proofErr w:type="spellEnd"/>
+            <w:r>
+              <w:rPr>
+                <w:rFonts w:cs="Times New Roman"/>
+                <w:bCs/>
+                <w:szCs w:val="24"/>
+              </w:rPr>
+              <w:t xml:space="preserve"> </w:t>
+            </w:r>
+            <w:proofErr w:type="spellStart"/>
+            <w:r>
+              <w:rPr>
+                <w:rFonts w:cs="Times New Roman"/>
+                <w:bCs/>
+                <w:szCs w:val="24"/>
+              </w:rPr>
+              <w:t>selects</w:t>
+            </w:r>
+            <w:proofErr w:type="spellEnd"/>
+            <w:r>
+              <w:rPr>
+                <w:rFonts w:cs="Times New Roman"/>
+                <w:bCs/>
+                <w:szCs w:val="24"/>
+              </w:rPr>
+              <w:t xml:space="preserve"> </w:t>
+            </w:r>
+            <w:proofErr w:type="spellStart"/>
+            <w:r>
+              <w:rPr>
+                <w:rFonts w:cs="Times New Roman"/>
+                <w:bCs/>
+                <w:szCs w:val="24"/>
+              </w:rPr>
+              <w:t>the</w:t>
+            </w:r>
+            <w:proofErr w:type="spellEnd"/>
+            <w:r>
+              <w:rPr>
+                <w:rFonts w:cs="Times New Roman"/>
+                <w:bCs/>
+                <w:szCs w:val="24"/>
+              </w:rPr>
+              <w:t xml:space="preserve"> </w:t>
+            </w:r>
+            <w:proofErr w:type="spellStart"/>
+            <w:r>
+              <w:rPr>
+                <w:rFonts w:cs="Times New Roman"/>
+                <w:bCs/>
+                <w:szCs w:val="24"/>
+              </w:rPr>
+              <w:t>event</w:t>
+            </w:r>
+            <w:proofErr w:type="spellEnd"/>
+            <w:r>
+              <w:rPr>
+                <w:rFonts w:cs="Times New Roman"/>
+                <w:bCs/>
+                <w:szCs w:val="24"/>
+              </w:rPr>
+              <w:t xml:space="preserve"> </w:t>
+            </w:r>
+            <w:proofErr w:type="spellStart"/>
+            <w:r>
+              <w:rPr>
+                <w:rFonts w:cs="Times New Roman"/>
+                <w:bCs/>
+                <w:szCs w:val="24"/>
+              </w:rPr>
+              <w:t>which</w:t>
+            </w:r>
+            <w:proofErr w:type="spellEnd"/>
+            <w:r>
+              <w:rPr>
+                <w:rFonts w:cs="Times New Roman"/>
+                <w:bCs/>
+                <w:szCs w:val="24"/>
+              </w:rPr>
+              <w:t xml:space="preserve"> he </w:t>
+            </w:r>
+            <w:proofErr w:type="spellStart"/>
+            <w:r>
+              <w:rPr>
+                <w:rFonts w:cs="Times New Roman"/>
+                <w:bCs/>
+                <w:szCs w:val="24"/>
+              </w:rPr>
+              <w:t>wants</w:t>
+            </w:r>
+            <w:proofErr w:type="spellEnd"/>
+            <w:r>
+              <w:rPr>
+                <w:rFonts w:cs="Times New Roman"/>
+                <w:bCs/>
+                <w:szCs w:val="24"/>
+              </w:rPr>
+              <w:t xml:space="preserve"> </w:t>
+            </w:r>
+            <w:proofErr w:type="spellStart"/>
+            <w:r>
+              <w:rPr>
+                <w:rFonts w:cs="Times New Roman"/>
+                <w:bCs/>
+                <w:szCs w:val="24"/>
+              </w:rPr>
+              <w:t>to</w:t>
+            </w:r>
+            <w:proofErr w:type="spellEnd"/>
+            <w:r>
+              <w:rPr>
+                <w:rFonts w:cs="Times New Roman"/>
+                <w:bCs/>
+                <w:szCs w:val="24"/>
+              </w:rPr>
+              <w:t xml:space="preserve"> </w:t>
+            </w:r>
+            <w:proofErr w:type="spellStart"/>
+            <w:r>
+              <w:rPr>
+                <w:rFonts w:cs="Times New Roman"/>
+                <w:bCs/>
+                <w:szCs w:val="24"/>
+              </w:rPr>
+              <w:t>edit</w:t>
+            </w:r>
+            <w:proofErr w:type="spellEnd"/>
+            <w:r>
+              <w:rPr>
+                <w:rFonts w:cs="Times New Roman"/>
+                <w:bCs/>
+                <w:szCs w:val="24"/>
+              </w:rPr>
+              <w:t>.</w:t>
+            </w:r>
+          </w:p>
+          <w:p>
+            <w:pPr>
+              <w:pStyle w:val="ListeParagraf"/>
+              <w:numPr>
+                <w:ilvl w:val="0"/>
+                <w:numId w:val="8"/>
+              </w:numPr>
+              <w:spacing w:after="160" w:line="256" w:lineRule="auto"/>
+              <w:rPr>
+                <w:rFonts w:cs="Times New Roman"/>
+                <w:bCs/>
+                <w:szCs w:val="24"/>
+              </w:rPr>
+            </w:pPr>
+            <w:r>
+              <w:rPr>
+                <w:rFonts w:cs="Times New Roman"/>
+                <w:bCs/>
+                <w:szCs w:val="24"/>
+              </w:rPr>
+              <w:t xml:space="preserve">He </w:t>
+            </w:r>
+            <w:proofErr w:type="spellStart"/>
+            <w:r>
+              <w:rPr>
+                <w:rFonts w:cs="Times New Roman"/>
+                <w:bCs/>
+                <w:szCs w:val="24"/>
+              </w:rPr>
+              <w:t>displays</w:t>
+            </w:r>
+            <w:proofErr w:type="spellEnd"/>
+            <w:r>
+              <w:rPr>
+                <w:rFonts w:cs="Times New Roman"/>
+                <w:bCs/>
+                <w:szCs w:val="24"/>
+              </w:rPr>
+              <w:t xml:space="preserve"> </w:t>
+            </w:r>
+            <w:proofErr w:type="spellStart"/>
+            <w:r>
+              <w:rPr>
+                <w:rFonts w:cs="Times New Roman"/>
+                <w:bCs/>
+                <w:szCs w:val="24"/>
+              </w:rPr>
+              <w:t>the</w:t>
+            </w:r>
+            <w:proofErr w:type="spellEnd"/>
+            <w:r>
+              <w:rPr>
+                <w:rFonts w:cs="Times New Roman"/>
+                <w:bCs/>
+                <w:szCs w:val="24"/>
+              </w:rPr>
+              <w:t xml:space="preserve"> </w:t>
+            </w:r>
+            <w:proofErr w:type="spellStart"/>
+            <w:r>
+              <w:rPr>
+                <w:rFonts w:cs="Times New Roman"/>
+                <w:bCs/>
+                <w:szCs w:val="24"/>
+              </w:rPr>
+              <w:t>event</w:t>
+            </w:r>
+            <w:proofErr w:type="spellEnd"/>
+            <w:r>
+              <w:rPr>
+                <w:rFonts w:cs="Times New Roman"/>
+                <w:bCs/>
+                <w:szCs w:val="24"/>
+              </w:rPr>
+              <w:t xml:space="preserve"> name, </w:t>
+            </w:r>
+            <w:proofErr w:type="spellStart"/>
+            <w:r>
+              <w:rPr>
+                <w:rFonts w:cs="Times New Roman"/>
+                <w:bCs/>
+                <w:szCs w:val="24"/>
+              </w:rPr>
+              <w:t>created</w:t>
+            </w:r>
+            <w:proofErr w:type="spellEnd"/>
+            <w:r>
+              <w:rPr>
+                <w:rFonts w:cs="Times New Roman"/>
+                <w:bCs/>
+                <w:szCs w:val="24"/>
+              </w:rPr>
+              <w:t xml:space="preserve"> </w:t>
+            </w:r>
+            <w:proofErr w:type="spellStart"/>
+            <w:r>
+              <w:rPr>
+                <w:rFonts w:cs="Times New Roman"/>
+                <w:bCs/>
+                <w:szCs w:val="24"/>
+              </w:rPr>
+              <w:t>date</w:t>
+            </w:r>
+            <w:proofErr w:type="spellEnd"/>
+            <w:r>
+              <w:rPr>
+                <w:rFonts w:cs="Times New Roman"/>
+                <w:bCs/>
+                <w:szCs w:val="24"/>
+              </w:rPr>
+              <w:t xml:space="preserve">, </w:t>
+            </w:r>
+            <w:proofErr w:type="spellStart"/>
+            <w:r>
+              <w:rPr>
+                <w:rFonts w:cs="Times New Roman"/>
+                <w:bCs/>
+                <w:szCs w:val="24"/>
+              </w:rPr>
+              <w:t>day</w:t>
+            </w:r>
+            <w:proofErr w:type="spellEnd"/>
+            <w:r>
+              <w:rPr>
+                <w:rFonts w:cs="Times New Roman"/>
+                <w:bCs/>
+                <w:szCs w:val="24"/>
+              </w:rPr>
+              <w:t xml:space="preserve">, </w:t>
+            </w:r>
+            <w:proofErr w:type="spellStart"/>
+            <w:r>
+              <w:rPr>
+                <w:rFonts w:cs="Times New Roman"/>
+                <w:bCs/>
+                <w:szCs w:val="24"/>
+              </w:rPr>
+              <w:t>location</w:t>
+            </w:r>
+            <w:proofErr w:type="spellEnd"/>
+            <w:r>
+              <w:rPr>
+                <w:rFonts w:cs="Times New Roman"/>
+                <w:bCs/>
+                <w:szCs w:val="24"/>
+              </w:rPr>
+              <w:t xml:space="preserve"> </w:t>
+            </w:r>
+            <w:proofErr w:type="spellStart"/>
+            <w:r>
+              <w:rPr>
+                <w:rFonts w:cs="Times New Roman"/>
+                <w:bCs/>
+                <w:szCs w:val="24"/>
+              </w:rPr>
+              <w:t>and</w:t>
+            </w:r>
+            <w:proofErr w:type="spellEnd"/>
+            <w:r>
+              <w:rPr>
+                <w:rFonts w:cs="Times New Roman"/>
+                <w:bCs/>
+                <w:szCs w:val="24"/>
+              </w:rPr>
+              <w:t xml:space="preserve"> </w:t>
+            </w:r>
+            <w:proofErr w:type="spellStart"/>
+            <w:r>
+              <w:rPr>
+                <w:rFonts w:cs="Times New Roman"/>
+                <w:bCs/>
+                <w:szCs w:val="24"/>
+              </w:rPr>
+              <w:t>information</w:t>
+            </w:r>
+            <w:proofErr w:type="spellEnd"/>
+            <w:r>
+              <w:rPr>
+                <w:rFonts w:cs="Times New Roman"/>
+                <w:bCs/>
+                <w:szCs w:val="24"/>
+              </w:rPr>
+              <w:t xml:space="preserve"> at </w:t>
+            </w:r>
+            <w:proofErr w:type="spellStart"/>
+            <w:r>
+              <w:rPr>
+                <w:rFonts w:cs="Times New Roman"/>
+                <w:bCs/>
+                <w:szCs w:val="24"/>
+              </w:rPr>
+              <w:t>that</w:t>
+            </w:r>
+            <w:proofErr w:type="spellEnd"/>
+            <w:r>
+              <w:rPr>
+                <w:rFonts w:cs="Times New Roman"/>
+                <w:bCs/>
+                <w:szCs w:val="24"/>
+              </w:rPr>
+              <w:t xml:space="preserve"> </w:t>
+            </w:r>
+            <w:proofErr w:type="spellStart"/>
+            <w:r>
+              <w:rPr>
+                <w:rFonts w:cs="Times New Roman"/>
+                <w:bCs/>
+                <w:szCs w:val="24"/>
+              </w:rPr>
+              <w:t>page</w:t>
+            </w:r>
+            <w:proofErr w:type="spellEnd"/>
+            <w:r>
+              <w:rPr>
+                <w:rFonts w:cs="Times New Roman"/>
+                <w:bCs/>
+                <w:szCs w:val="24"/>
+              </w:rPr>
+              <w:t xml:space="preserve"> </w:t>
+            </w:r>
+            <w:proofErr w:type="spellStart"/>
+            <w:r>
+              <w:rPr>
+                <w:rFonts w:cs="Times New Roman"/>
+                <w:bCs/>
+                <w:szCs w:val="24"/>
+              </w:rPr>
+              <w:t>and</w:t>
+            </w:r>
+            <w:proofErr w:type="spellEnd"/>
+            <w:r>
+              <w:rPr>
+                <w:rFonts w:cs="Times New Roman"/>
+                <w:bCs/>
+                <w:szCs w:val="24"/>
+              </w:rPr>
+              <w:t xml:space="preserve"> </w:t>
+            </w:r>
+            <w:r>
+              <w:rPr>
+                <w:lang w:val="en-US"/>
+              </w:rPr>
+              <w:t>he sees a dropdown menu with published &amp; draw properties, chooses draw and clicks on the Save button.</w:t>
+            </w:r>
+          </w:p>
+          <w:p>
+            <w:pPr>
+              <w:pStyle w:val="ListeParagraf"/>
+              <w:numPr>
+                <w:ilvl w:val="0"/>
+                <w:numId w:val="8"/>
+              </w:numPr>
+              <w:rPr>
+                <w:lang w:val="en-US"/>
+              </w:rPr>
+            </w:pPr>
+            <w:r>
+              <w:rPr>
+                <w:lang w:val="en-US"/>
+              </w:rPr>
+              <w:t>System returns him to the Moderator Panel page.</w:t>
+            </w:r>
+          </w:p>
+          <w:p>
+            <w:pPr>
+              <w:ind w:left="720"/>
+              <w:rPr>
+                <w:lang w:val="en-US"/>
+              </w:rPr>
+            </w:pPr>
+          </w:p>
+        </w:tc>
+      </w:tr>
+    </w:tbl>
+    <w:p>
+      <w:pPr>
+        <w:rPr>
+          <w:color w:val="7030A0"/>
+        </w:rPr>
+      </w:pPr>
+      <w:bookmarkStart w:id="0" w:name="_GoBack"/>
+      <w:bookmarkEnd w:id="0"/>
+    </w:p>
+    <w:tbl>
+      <w:tblPr>
+        <w:tblStyle w:val="TabloKlavuzu"/>
+        <w:tblW w:w="0" w:type="auto"/>
+        <w:tblLook w:val="04A0" w:firstRow="1" w:lastRow="0" w:firstColumn="1" w:lastColumn="0" w:noHBand="0" w:noVBand="1"/>
+      </w:tblPr>
+      <w:tblGrid>
+        <w:gridCol w:w="9062"/>
+      </w:tblGrid>
+      <w:tr>
+        <w:tc>
+          <w:tcPr>
+            <w:tcW w:w="9062" w:type="dxa"/>
+          </w:tcPr>
+          <w:p>
+            <w:pPr>
+              <w:spacing w:after="160" w:line="259" w:lineRule="auto"/>
+              <w:rPr>
+                <w:lang w:val="en-US"/>
+              </w:rPr>
+            </w:pPr>
+            <w:r>
+              <w:rPr>
+                <w:i/>
+                <w:lang w:val="en-US"/>
+              </w:rPr>
+              <w:t>Scenario Name:</w:t>
+            </w:r>
+            <w:r>
+              <w:rPr>
+                <w:lang w:val="en-US"/>
+              </w:rPr>
+              <w:t xml:space="preserve"> </w:t>
+            </w:r>
+            <w:proofErr w:type="spellStart"/>
+            <w:r>
+              <w:rPr>
+                <w:lang w:val="en-US"/>
+              </w:rPr>
+              <w:t>Deactive</w:t>
+            </w:r>
+            <w:proofErr w:type="spellEnd"/>
+            <w:r>
+              <w:rPr>
+                <w:lang w:val="en-US"/>
+              </w:rPr>
+              <w:t xml:space="preserve"> Comment</w:t>
+            </w:r>
+          </w:p>
+        </w:tc>
+      </w:tr>
+      <w:tr>
+        <w:tc>
+          <w:tcPr>
+            <w:tcW w:w="9062" w:type="dxa"/>
+          </w:tcPr>
+          <w:p>
+            <w:pPr>
+              <w:spacing w:after="160" w:line="259" w:lineRule="auto"/>
+              <w:rPr>
+                <w:lang w:val="en-US"/>
+              </w:rPr>
+            </w:pPr>
+            <w:r>
+              <w:rPr>
+                <w:i/>
+                <w:lang w:val="en-US"/>
+              </w:rPr>
+              <w:t xml:space="preserve">Participant actor </w:t>
+            </w:r>
+            <w:r>
+              <w:rPr>
+                <w:i/>
+                <w:iCs/>
+                <w:lang w:val="en-US"/>
+              </w:rPr>
+              <w:t>instances</w:t>
+            </w:r>
+            <w:r>
+              <w:rPr>
+                <w:i/>
+                <w:lang w:val="en-US"/>
+              </w:rPr>
+              <w:t>:</w:t>
+            </w:r>
+            <w:r>
+              <w:rPr>
+                <w:lang w:val="en-US"/>
+              </w:rPr>
+              <w:t xml:space="preserve"> </w:t>
+            </w:r>
+            <w:proofErr w:type="spellStart"/>
+            <w:r>
+              <w:rPr>
+                <w:u w:val="single"/>
+                <w:lang w:val="en-US"/>
+              </w:rPr>
+              <w:t>Mert</w:t>
+            </w:r>
+            <w:proofErr w:type="spellEnd"/>
+            <w:r>
+              <w:rPr>
+                <w:u w:val="single"/>
+                <w:lang w:val="en-US"/>
+              </w:rPr>
+              <w:t>: Moderator, Murat: Admin</w:t>
+            </w:r>
+          </w:p>
+        </w:tc>
+      </w:tr>
+      <w:tr>
+        <w:tc>
+          <w:tcPr>
+            <w:tcW w:w="9062" w:type="dxa"/>
+          </w:tcPr>
+          <w:p>
+            <w:pPr>
+              <w:rPr>
+                <w:lang w:val="en-US"/>
+              </w:rPr>
+            </w:pPr>
+            <w:r>
+              <w:rPr>
+                <w:i/>
+                <w:lang w:val="en-US"/>
+              </w:rPr>
+              <w:t>Flow of events:</w:t>
+            </w:r>
+            <w:r>
+              <w:rPr>
+                <w:lang w:val="en-US"/>
+              </w:rPr>
+              <w:t xml:space="preserve"> </w:t>
+            </w:r>
+          </w:p>
+          <w:p>
+            <w:pPr>
+              <w:pStyle w:val="ListeParagraf"/>
+              <w:numPr>
+                <w:ilvl w:val="0"/>
+                <w:numId w:val="9"/>
+              </w:numPr>
+              <w:rPr>
+                <w:lang w:val="en-US"/>
+              </w:rPr>
+            </w:pPr>
+            <w:r>
+              <w:rPr>
+                <w:lang w:val="en-US"/>
+              </w:rPr>
+              <w:t>Begüm logs in as user.</w:t>
+            </w:r>
+          </w:p>
+          <w:p>
+            <w:pPr>
+              <w:pStyle w:val="ListeParagraf"/>
+              <w:numPr>
+                <w:ilvl w:val="0"/>
+                <w:numId w:val="9"/>
+              </w:numPr>
+              <w:spacing w:line="256" w:lineRule="auto"/>
+              <w:rPr>
+                <w:rFonts w:cs="Times New Roman"/>
+                <w:bCs/>
+                <w:szCs w:val="24"/>
+              </w:rPr>
+            </w:pPr>
+            <w:r>
+              <w:rPr>
+                <w:lang w:val="en-US"/>
+              </w:rPr>
+              <w:t>She sees the event flow at the home page, every event has a button to make comment and she clicks on it.</w:t>
+            </w:r>
+          </w:p>
+          <w:p>
+            <w:pPr>
+              <w:pStyle w:val="ListeParagraf"/>
+              <w:numPr>
+                <w:ilvl w:val="0"/>
+                <w:numId w:val="9"/>
+              </w:numPr>
+              <w:spacing w:line="256" w:lineRule="auto"/>
+              <w:rPr>
+                <w:rFonts w:cs="Times New Roman"/>
+                <w:bCs/>
+                <w:szCs w:val="24"/>
+              </w:rPr>
+            </w:pPr>
+            <w:r>
+              <w:rPr>
+                <w:lang w:val="en-US"/>
+              </w:rPr>
+              <w:lastRenderedPageBreak/>
+              <w:t xml:space="preserve">After clicking on the </w:t>
+            </w:r>
+            <w:proofErr w:type="gramStart"/>
+            <w:r>
+              <w:rPr>
+                <w:lang w:val="en-US"/>
+              </w:rPr>
+              <w:t>button</w:t>
+            </w:r>
+            <w:proofErr w:type="gramEnd"/>
+            <w:r>
+              <w:rPr>
+                <w:lang w:val="en-US"/>
+              </w:rPr>
+              <w:t xml:space="preserve"> she sees a new page with a text input and a status bar with </w:t>
+            </w:r>
+            <w:proofErr w:type="spellStart"/>
+            <w:r>
+              <w:t>accepted</w:t>
+            </w:r>
+            <w:proofErr w:type="spellEnd"/>
+            <w:r>
+              <w:t xml:space="preserve">, </w:t>
+            </w:r>
+            <w:proofErr w:type="spellStart"/>
+            <w:r>
+              <w:t>waiting</w:t>
+            </w:r>
+            <w:proofErr w:type="spellEnd"/>
+            <w:r>
+              <w:t xml:space="preserve"> </w:t>
+            </w:r>
+            <w:proofErr w:type="spellStart"/>
+            <w:r>
+              <w:t>and</w:t>
+            </w:r>
+            <w:proofErr w:type="spellEnd"/>
+            <w:r>
+              <w:t xml:space="preserve"> </w:t>
+            </w:r>
+            <w:proofErr w:type="spellStart"/>
+            <w:r>
+              <w:t>rejected</w:t>
+            </w:r>
+            <w:proofErr w:type="spellEnd"/>
+            <w:r>
+              <w:rPr>
+                <w:lang w:val="en-US"/>
+              </w:rPr>
+              <w:t xml:space="preserve"> properties, chooses </w:t>
+            </w:r>
+            <w:r>
+              <w:rPr>
+                <w:lang w:val="en-US"/>
+              </w:rPr>
+              <w:t>rejected status</w:t>
+            </w:r>
+            <w:r>
+              <w:rPr>
+                <w:lang w:val="en-US"/>
+              </w:rPr>
+              <w:t xml:space="preserve"> and clicks on the Save button.</w:t>
+            </w:r>
+          </w:p>
+        </w:tc>
+      </w:tr>
+    </w:tbl>
     <w:p/>
+    <w:tbl>
+      <w:tblPr>
+        <w:tblStyle w:val="TabloKlavuzu"/>
+        <w:tblW w:w="0" w:type="auto"/>
+        <w:tblLook w:val="04A0" w:firstRow="1" w:lastRow="0" w:firstColumn="1" w:lastColumn="0" w:noHBand="0" w:noVBand="1"/>
+      </w:tblPr>
+      <w:tblGrid>
+        <w:gridCol w:w="9062"/>
+      </w:tblGrid>
+      <w:tr>
+        <w:tc>
+          <w:tcPr>
+            <w:tcW w:w="9062" w:type="dxa"/>
+          </w:tcPr>
+          <w:p>
+            <w:pPr>
+              <w:spacing w:after="160" w:line="259" w:lineRule="auto"/>
+              <w:rPr>
+                <w:lang w:val="en-US"/>
+              </w:rPr>
+            </w:pPr>
+            <w:r>
+              <w:rPr>
+                <w:i/>
+                <w:lang w:val="en-US"/>
+              </w:rPr>
+              <w:t>Scenario Name:</w:t>
+            </w:r>
+            <w:r>
+              <w:rPr>
+                <w:lang w:val="en-US"/>
+              </w:rPr>
+              <w:t xml:space="preserve">  </w:t>
+            </w:r>
+            <w:r>
+              <w:t xml:space="preserve">Update a User </w:t>
+            </w:r>
+            <w:proofErr w:type="spellStart"/>
+            <w:r>
+              <w:t>to</w:t>
+            </w:r>
+            <w:proofErr w:type="spellEnd"/>
+            <w:r>
+              <w:t xml:space="preserve"> </w:t>
+            </w:r>
+            <w:proofErr w:type="spellStart"/>
+            <w:r>
+              <w:t>Moderator</w:t>
+            </w:r>
+            <w:proofErr w:type="spellEnd"/>
+          </w:p>
+        </w:tc>
+      </w:tr>
+      <w:tr>
+        <w:tc>
+          <w:tcPr>
+            <w:tcW w:w="9062" w:type="dxa"/>
+          </w:tcPr>
+          <w:p>
+            <w:pPr>
+              <w:spacing w:after="160" w:line="259" w:lineRule="auto"/>
+              <w:rPr>
+                <w:lang w:val="en-US"/>
+              </w:rPr>
+            </w:pPr>
+            <w:r>
+              <w:rPr>
+                <w:i/>
+                <w:lang w:val="en-US"/>
+              </w:rPr>
+              <w:t xml:space="preserve">Participant actor </w:t>
+            </w:r>
+            <w:r>
+              <w:rPr>
+                <w:i/>
+                <w:iCs/>
+                <w:lang w:val="en-US"/>
+              </w:rPr>
+              <w:t>instances</w:t>
+            </w:r>
+            <w:r>
+              <w:rPr>
+                <w:i/>
+                <w:lang w:val="en-US"/>
+              </w:rPr>
+              <w:t>:</w:t>
+            </w:r>
+            <w:r>
+              <w:rPr>
+                <w:lang w:val="en-US"/>
+              </w:rPr>
+              <w:t xml:space="preserve"> </w:t>
+            </w:r>
+            <w:r>
+              <w:rPr>
+                <w:u w:val="single"/>
+                <w:lang w:val="en-US"/>
+              </w:rPr>
+              <w:t>Murat: Admin</w:t>
+            </w:r>
+          </w:p>
+        </w:tc>
+      </w:tr>
+      <w:tr>
+        <w:tc>
+          <w:tcPr>
+            <w:tcW w:w="9062" w:type="dxa"/>
+          </w:tcPr>
+          <w:p>
+            <w:pPr>
+              <w:rPr>
+                <w:lang w:val="en-US"/>
+              </w:rPr>
+            </w:pPr>
+            <w:r>
+              <w:rPr>
+                <w:i/>
+                <w:lang w:val="en-US"/>
+              </w:rPr>
+              <w:t>Flow of events:</w:t>
+            </w:r>
+            <w:r>
+              <w:rPr>
+                <w:lang w:val="en-US"/>
+              </w:rPr>
+              <w:t xml:space="preserve"> </w:t>
+            </w:r>
+          </w:p>
+          <w:p>
+            <w:pPr>
+              <w:pStyle w:val="ListeParagraf"/>
+              <w:numPr>
+                <w:ilvl w:val="0"/>
+                <w:numId w:val="10"/>
+              </w:numPr>
+              <w:rPr>
+                <w:lang w:val="en-US"/>
+              </w:rPr>
+            </w:pPr>
+            <w:r>
+              <w:rPr>
+                <w:lang w:val="en-US"/>
+              </w:rPr>
+              <w:t>Murat logs in as admin.</w:t>
+            </w:r>
+          </w:p>
+          <w:p>
+            <w:pPr>
+              <w:pStyle w:val="ListeParagraf"/>
+              <w:numPr>
+                <w:ilvl w:val="0"/>
+                <w:numId w:val="10"/>
+              </w:numPr>
+              <w:rPr>
+                <w:lang w:val="en-US"/>
+              </w:rPr>
+            </w:pPr>
+            <w:r>
+              <w:rPr>
+                <w:lang w:val="en-US"/>
+              </w:rPr>
+              <w:t>He sees user authentication and authorization options at the page he arrived by logging in.</w:t>
+            </w:r>
+          </w:p>
+          <w:p>
+            <w:pPr>
+              <w:pStyle w:val="ListeParagraf"/>
+              <w:numPr>
+                <w:ilvl w:val="0"/>
+                <w:numId w:val="10"/>
+              </w:numPr>
+              <w:rPr>
+                <w:lang w:val="en-US"/>
+              </w:rPr>
+            </w:pPr>
+            <w:r>
+              <w:rPr>
+                <w:lang w:val="en-US"/>
+              </w:rPr>
+              <w:t xml:space="preserve">He clicks on the Change button near Users. </w:t>
+            </w:r>
+          </w:p>
+          <w:p>
+            <w:pPr>
+              <w:pStyle w:val="ListeParagraf"/>
+              <w:numPr>
+                <w:ilvl w:val="0"/>
+                <w:numId w:val="10"/>
+              </w:numPr>
+              <w:rPr>
+                <w:lang w:val="en-US"/>
+              </w:rPr>
+            </w:pPr>
+            <w:r>
+              <w:rPr>
+                <w:lang w:val="en-US"/>
+              </w:rPr>
+              <w:t>He clicks on the user he wants to update as a moderator.</w:t>
+            </w:r>
+          </w:p>
+          <w:p>
+            <w:pPr>
+              <w:pStyle w:val="ListeParagraf"/>
+              <w:numPr>
+                <w:ilvl w:val="0"/>
+                <w:numId w:val="10"/>
+              </w:numPr>
+              <w:rPr>
+                <w:lang w:val="en-US"/>
+              </w:rPr>
+            </w:pPr>
+            <w:r>
+              <w:rPr>
+                <w:lang w:val="en-US"/>
+              </w:rPr>
+              <w:t>He picks the “Staff Status” at the “Permissions” section and clicks on the Save Button.</w:t>
+            </w:r>
+          </w:p>
+          <w:p>
+            <w:pPr>
+              <w:pStyle w:val="ListeParagraf"/>
+              <w:numPr>
+                <w:ilvl w:val="0"/>
+                <w:numId w:val="10"/>
+              </w:numPr>
+              <w:rPr>
+                <w:lang w:val="en-US"/>
+              </w:rPr>
+            </w:pPr>
+            <w:r>
+              <w:rPr>
+                <w:lang w:val="en-US"/>
+              </w:rPr>
+              <w:t>System returns him to the User page.</w:t>
+            </w:r>
+          </w:p>
+          <w:p>
+            <w:pPr>
+              <w:ind w:left="720"/>
+              <w:rPr>
+                <w:lang w:val="en-US"/>
+              </w:rPr>
+            </w:pPr>
+          </w:p>
+        </w:tc>
+      </w:tr>
+    </w:tbl>
     <w:p/>
     <w:sectPr>
       <w:pgSz w:w="11906" w:h="16838"/>
@@ -1270,6 +2912,95 @@
 <file path=word/numbering.xml><?xml version="1.0" encoding="utf-8"?>
 <w:numbering xmlns:wpc="http://schemas.microsoft.com/office/word/2010/wordprocessingCanvas" xmlns:cx="http://schemas.microsoft.com/office/drawing/2014/chartex" xmlns:cx1="http://schemas.microsoft.com/office/drawing/2015/9/8/chartex" xmlns:cx2="http://schemas.microsoft.com/office/drawing/2015/10/21/chartex" xmlns:cx3="http://schemas.microsoft.com/office/drawing/2016/5/9/chartex" xmlns:cx4="http://schemas.microsoft.com/office/drawing/2016/5/10/chartex" xmlns:cx5="http://schemas.microsoft.com/office/drawing/2016/5/11/chartex" xmlns:cx6="http://schemas.microsoft.com/office/drawing/2016/5/12/chartex" xmlns:cx7="http://schemas.microsoft.com/office/drawing/2016/5/13/chartex" xmlns:cx8="http://schemas.microsoft.com/office/drawing/2016/5/14/chartex" xmlns:mc="http://schemas.openxmlformats.org/markup-compatibility/2006" xmlns:aink="http://schemas.microsoft.com/office/drawing/2016/ink" xmlns:am3d="http://schemas.microsoft.com/office/drawing/2017/model3d" xmlns:o="urn:schemas-microsoft-com:office:office" xmlns:r="http://schemas.openxmlformats.org/officeDocument/2006/relationships" xmlns:m="http://schemas.openxmlformats.org/officeDocument/2006/math" xmlns:v="urn:schemas-microsoft-com:vml" xmlns:wp14="http://schemas.microsoft.com/office/word/2010/wordprocessingDrawing" xmlns:wp="http://schemas.openxmlformats.org/drawingml/2006/wordprocessingDrawing" xmlns:w10="urn:schemas-microsoft-com:office:word" xmlns:w="http://schemas.openxmlformats.org/wordprocessingml/2006/main" xmlns:w14="http://schemas.microsoft.com/office/word/2010/wordml" xmlns:w15="http://schemas.microsoft.com/office/word/2012/wordml" xmlns:w16cid="http://schemas.microsoft.com/office/word/2016/wordml/cid" xmlns:w16se="http://schemas.microsoft.com/office/word/2015/wordml/symex" xmlns:wpg="http://schemas.microsoft.com/office/word/2010/wordprocessingGroup" xmlns:wpi="http://schemas.microsoft.com/office/word/2010/wordprocessingInk" xmlns:wne="http://schemas.microsoft.com/office/word/2006/wordml" xmlns:wps="http://schemas.microsoft.com/office/word/2010/wordprocessingShape" mc:Ignorable="w14 w15 w16se w16cid wp14">
   <w:abstractNum w:abstractNumId="0" w15:restartNumberingAfterBreak="0">
+    <w:nsid w:val="13D20653"/>
+    <w:multiLevelType w:val="hybridMultilevel"/>
+    <w:tmpl w:val="E814C426"/>
+    <w:lvl w:ilvl="0" w:tplc="041F000F">
+      <w:start w:val="1"/>
+      <w:numFmt w:val="decimal"/>
+      <w:lvlText w:val="%1."/>
+      <w:lvlJc w:val="left"/>
+      <w:pPr>
+        <w:ind w:left="720" w:hanging="360"/>
+      </w:pPr>
+      <w:rPr>
+        <w:rFonts w:hint="default"/>
+      </w:rPr>
+    </w:lvl>
+    <w:lvl w:ilvl="1" w:tplc="041F0019" w:tentative="1">
+      <w:start w:val="1"/>
+      <w:numFmt w:val="lowerLetter"/>
+      <w:lvlText w:val="%2."/>
+      <w:lvlJc w:val="left"/>
+      <w:pPr>
+        <w:ind w:left="1440" w:hanging="360"/>
+      </w:pPr>
+    </w:lvl>
+    <w:lvl w:ilvl="2" w:tplc="041F001B" w:tentative="1">
+      <w:start w:val="1"/>
+      <w:numFmt w:val="lowerRoman"/>
+      <w:lvlText w:val="%3."/>
+      <w:lvlJc w:val="right"/>
+      <w:pPr>
+        <w:ind w:left="2160" w:hanging="180"/>
+      </w:pPr>
+    </w:lvl>
+    <w:lvl w:ilvl="3" w:tplc="041F000F" w:tentative="1">
+      <w:start w:val="1"/>
+      <w:numFmt w:val="decimal"/>
+      <w:lvlText w:val="%4."/>
+      <w:lvlJc w:val="left"/>
+      <w:pPr>
+        <w:ind w:left="2880" w:hanging="360"/>
+      </w:pPr>
+    </w:lvl>
+    <w:lvl w:ilvl="4" w:tplc="041F0019" w:tentative="1">
+      <w:start w:val="1"/>
+      <w:numFmt w:val="lowerLetter"/>
+      <w:lvlText w:val="%5."/>
+      <w:lvlJc w:val="left"/>
+      <w:pPr>
+        <w:ind w:left="3600" w:hanging="360"/>
+      </w:pPr>
+    </w:lvl>
+    <w:lvl w:ilvl="5" w:tplc="041F001B" w:tentative="1">
+      <w:start w:val="1"/>
+      <w:numFmt w:val="lowerRoman"/>
+      <w:lvlText w:val="%6."/>
+      <w:lvlJc w:val="right"/>
+      <w:pPr>
+        <w:ind w:left="4320" w:hanging="180"/>
+      </w:pPr>
+    </w:lvl>
+    <w:lvl w:ilvl="6" w:tplc="041F000F" w:tentative="1">
+      <w:start w:val="1"/>
+      <w:numFmt w:val="decimal"/>
+      <w:lvlText w:val="%7."/>
+      <w:lvlJc w:val="left"/>
+      <w:pPr>
+        <w:ind w:left="5040" w:hanging="360"/>
+      </w:pPr>
+    </w:lvl>
+    <w:lvl w:ilvl="7" w:tplc="041F0019" w:tentative="1">
+      <w:start w:val="1"/>
+      <w:numFmt w:val="lowerLetter"/>
+      <w:lvlText w:val="%8."/>
+      <w:lvlJc w:val="left"/>
+      <w:pPr>
+        <w:ind w:left="5760" w:hanging="360"/>
+      </w:pPr>
+    </w:lvl>
+    <w:lvl w:ilvl="8" w:tplc="041F001B" w:tentative="1">
+      <w:start w:val="1"/>
+      <w:numFmt w:val="lowerRoman"/>
+      <w:lvlText w:val="%9."/>
+      <w:lvlJc w:val="right"/>
+      <w:pPr>
+        <w:ind w:left="6480" w:hanging="180"/>
+      </w:pPr>
+    </w:lvl>
+  </w:abstractNum>
+  <w:abstractNum w:abstractNumId="1" w15:restartNumberingAfterBreak="0">
     <w:nsid w:val="18F80909"/>
     <w:multiLevelType w:val="hybridMultilevel"/>
     <w:tmpl w:val="2A708964"/>
@@ -1358,7 +3089,185 @@
       </w:pPr>
     </w:lvl>
   </w:abstractNum>
-  <w:abstractNum w:abstractNumId="1" w15:restartNumberingAfterBreak="0">
+  <w:abstractNum w:abstractNumId="2" w15:restartNumberingAfterBreak="0">
+    <w:nsid w:val="20267DD3"/>
+    <w:multiLevelType w:val="hybridMultilevel"/>
+    <w:tmpl w:val="E814C426"/>
+    <w:lvl w:ilvl="0" w:tplc="041F000F">
+      <w:start w:val="1"/>
+      <w:numFmt w:val="decimal"/>
+      <w:lvlText w:val="%1."/>
+      <w:lvlJc w:val="left"/>
+      <w:pPr>
+        <w:ind w:left="720" w:hanging="360"/>
+      </w:pPr>
+      <w:rPr>
+        <w:rFonts w:hint="default"/>
+      </w:rPr>
+    </w:lvl>
+    <w:lvl w:ilvl="1" w:tplc="041F0019" w:tentative="1">
+      <w:start w:val="1"/>
+      <w:numFmt w:val="lowerLetter"/>
+      <w:lvlText w:val="%2."/>
+      <w:lvlJc w:val="left"/>
+      <w:pPr>
+        <w:ind w:left="1440" w:hanging="360"/>
+      </w:pPr>
+    </w:lvl>
+    <w:lvl w:ilvl="2" w:tplc="041F001B" w:tentative="1">
+      <w:start w:val="1"/>
+      <w:numFmt w:val="lowerRoman"/>
+      <w:lvlText w:val="%3."/>
+      <w:lvlJc w:val="right"/>
+      <w:pPr>
+        <w:ind w:left="2160" w:hanging="180"/>
+      </w:pPr>
+    </w:lvl>
+    <w:lvl w:ilvl="3" w:tplc="041F000F" w:tentative="1">
+      <w:start w:val="1"/>
+      <w:numFmt w:val="decimal"/>
+      <w:lvlText w:val="%4."/>
+      <w:lvlJc w:val="left"/>
+      <w:pPr>
+        <w:ind w:left="2880" w:hanging="360"/>
+      </w:pPr>
+    </w:lvl>
+    <w:lvl w:ilvl="4" w:tplc="041F0019" w:tentative="1">
+      <w:start w:val="1"/>
+      <w:numFmt w:val="lowerLetter"/>
+      <w:lvlText w:val="%5."/>
+      <w:lvlJc w:val="left"/>
+      <w:pPr>
+        <w:ind w:left="3600" w:hanging="360"/>
+      </w:pPr>
+    </w:lvl>
+    <w:lvl w:ilvl="5" w:tplc="041F001B" w:tentative="1">
+      <w:start w:val="1"/>
+      <w:numFmt w:val="lowerRoman"/>
+      <w:lvlText w:val="%6."/>
+      <w:lvlJc w:val="right"/>
+      <w:pPr>
+        <w:ind w:left="4320" w:hanging="180"/>
+      </w:pPr>
+    </w:lvl>
+    <w:lvl w:ilvl="6" w:tplc="041F000F" w:tentative="1">
+      <w:start w:val="1"/>
+      <w:numFmt w:val="decimal"/>
+      <w:lvlText w:val="%7."/>
+      <w:lvlJc w:val="left"/>
+      <w:pPr>
+        <w:ind w:left="5040" w:hanging="360"/>
+      </w:pPr>
+    </w:lvl>
+    <w:lvl w:ilvl="7" w:tplc="041F0019" w:tentative="1">
+      <w:start w:val="1"/>
+      <w:numFmt w:val="lowerLetter"/>
+      <w:lvlText w:val="%8."/>
+      <w:lvlJc w:val="left"/>
+      <w:pPr>
+        <w:ind w:left="5760" w:hanging="360"/>
+      </w:pPr>
+    </w:lvl>
+    <w:lvl w:ilvl="8" w:tplc="041F001B" w:tentative="1">
+      <w:start w:val="1"/>
+      <w:numFmt w:val="lowerRoman"/>
+      <w:lvlText w:val="%9."/>
+      <w:lvlJc w:val="right"/>
+      <w:pPr>
+        <w:ind w:left="6480" w:hanging="180"/>
+      </w:pPr>
+    </w:lvl>
+  </w:abstractNum>
+  <w:abstractNum w:abstractNumId="3" w15:restartNumberingAfterBreak="0">
+    <w:nsid w:val="22B36D12"/>
+    <w:multiLevelType w:val="hybridMultilevel"/>
+    <w:tmpl w:val="E814C426"/>
+    <w:lvl w:ilvl="0" w:tplc="041F000F">
+      <w:start w:val="1"/>
+      <w:numFmt w:val="decimal"/>
+      <w:lvlText w:val="%1."/>
+      <w:lvlJc w:val="left"/>
+      <w:pPr>
+        <w:ind w:left="720" w:hanging="360"/>
+      </w:pPr>
+      <w:rPr>
+        <w:rFonts w:hint="default"/>
+      </w:rPr>
+    </w:lvl>
+    <w:lvl w:ilvl="1" w:tplc="041F0019" w:tentative="1">
+      <w:start w:val="1"/>
+      <w:numFmt w:val="lowerLetter"/>
+      <w:lvlText w:val="%2."/>
+      <w:lvlJc w:val="left"/>
+      <w:pPr>
+        <w:ind w:left="1440" w:hanging="360"/>
+      </w:pPr>
+    </w:lvl>
+    <w:lvl w:ilvl="2" w:tplc="041F001B" w:tentative="1">
+      <w:start w:val="1"/>
+      <w:numFmt w:val="lowerRoman"/>
+      <w:lvlText w:val="%3."/>
+      <w:lvlJc w:val="right"/>
+      <w:pPr>
+        <w:ind w:left="2160" w:hanging="180"/>
+      </w:pPr>
+    </w:lvl>
+    <w:lvl w:ilvl="3" w:tplc="041F000F" w:tentative="1">
+      <w:start w:val="1"/>
+      <w:numFmt w:val="decimal"/>
+      <w:lvlText w:val="%4."/>
+      <w:lvlJc w:val="left"/>
+      <w:pPr>
+        <w:ind w:left="2880" w:hanging="360"/>
+      </w:pPr>
+    </w:lvl>
+    <w:lvl w:ilvl="4" w:tplc="041F0019" w:tentative="1">
+      <w:start w:val="1"/>
+      <w:numFmt w:val="lowerLetter"/>
+      <w:lvlText w:val="%5."/>
+      <w:lvlJc w:val="left"/>
+      <w:pPr>
+        <w:ind w:left="3600" w:hanging="360"/>
+      </w:pPr>
+    </w:lvl>
+    <w:lvl w:ilvl="5" w:tplc="041F001B" w:tentative="1">
+      <w:start w:val="1"/>
+      <w:numFmt w:val="lowerRoman"/>
+      <w:lvlText w:val="%6."/>
+      <w:lvlJc w:val="right"/>
+      <w:pPr>
+        <w:ind w:left="4320" w:hanging="180"/>
+      </w:pPr>
+    </w:lvl>
+    <w:lvl w:ilvl="6" w:tplc="041F000F" w:tentative="1">
+      <w:start w:val="1"/>
+      <w:numFmt w:val="decimal"/>
+      <w:lvlText w:val="%7."/>
+      <w:lvlJc w:val="left"/>
+      <w:pPr>
+        <w:ind w:left="5040" w:hanging="360"/>
+      </w:pPr>
+    </w:lvl>
+    <w:lvl w:ilvl="7" w:tplc="041F0019" w:tentative="1">
+      <w:start w:val="1"/>
+      <w:numFmt w:val="lowerLetter"/>
+      <w:lvlText w:val="%8."/>
+      <w:lvlJc w:val="left"/>
+      <w:pPr>
+        <w:ind w:left="5760" w:hanging="360"/>
+      </w:pPr>
+    </w:lvl>
+    <w:lvl w:ilvl="8" w:tplc="041F001B" w:tentative="1">
+      <w:start w:val="1"/>
+      <w:numFmt w:val="lowerRoman"/>
+      <w:lvlText w:val="%9."/>
+      <w:lvlJc w:val="right"/>
+      <w:pPr>
+        <w:ind w:left="6480" w:hanging="180"/>
+      </w:pPr>
+    </w:lvl>
+  </w:abstractNum>
+  <w:abstractNum w:abstractNumId="4" w15:restartNumberingAfterBreak="0">
     <w:nsid w:val="328B356A"/>
     <w:multiLevelType w:val="hybridMultilevel"/>
     <w:tmpl w:val="65AA8068"/>
@@ -1447,7 +3356,96 @@
       </w:pPr>
     </w:lvl>
   </w:abstractNum>
-  <w:abstractNum w:abstractNumId="2" w15:restartNumberingAfterBreak="0">
+  <w:abstractNum w:abstractNumId="5" w15:restartNumberingAfterBreak="0">
+    <w:nsid w:val="368D07FD"/>
+    <w:multiLevelType w:val="hybridMultilevel"/>
+    <w:tmpl w:val="E814C426"/>
+    <w:lvl w:ilvl="0" w:tplc="041F000F">
+      <w:start w:val="1"/>
+      <w:numFmt w:val="decimal"/>
+      <w:lvlText w:val="%1."/>
+      <w:lvlJc w:val="left"/>
+      <w:pPr>
+        <w:ind w:left="720" w:hanging="360"/>
+      </w:pPr>
+      <w:rPr>
+        <w:rFonts w:hint="default"/>
+      </w:rPr>
+    </w:lvl>
+    <w:lvl w:ilvl="1" w:tplc="041F0019" w:tentative="1">
+      <w:start w:val="1"/>
+      <w:numFmt w:val="lowerLetter"/>
+      <w:lvlText w:val="%2."/>
+      <w:lvlJc w:val="left"/>
+      <w:pPr>
+        <w:ind w:left="1440" w:hanging="360"/>
+      </w:pPr>
+    </w:lvl>
+    <w:lvl w:ilvl="2" w:tplc="041F001B" w:tentative="1">
+      <w:start w:val="1"/>
+      <w:numFmt w:val="lowerRoman"/>
+      <w:lvlText w:val="%3."/>
+      <w:lvlJc w:val="right"/>
+      <w:pPr>
+        <w:ind w:left="2160" w:hanging="180"/>
+      </w:pPr>
+    </w:lvl>
+    <w:lvl w:ilvl="3" w:tplc="041F000F" w:tentative="1">
+      <w:start w:val="1"/>
+      <w:numFmt w:val="decimal"/>
+      <w:lvlText w:val="%4."/>
+      <w:lvlJc w:val="left"/>
+      <w:pPr>
+        <w:ind w:left="2880" w:hanging="360"/>
+      </w:pPr>
+    </w:lvl>
+    <w:lvl w:ilvl="4" w:tplc="041F0019" w:tentative="1">
+      <w:start w:val="1"/>
+      <w:numFmt w:val="lowerLetter"/>
+      <w:lvlText w:val="%5."/>
+      <w:lvlJc w:val="left"/>
+      <w:pPr>
+        <w:ind w:left="3600" w:hanging="360"/>
+      </w:pPr>
+    </w:lvl>
+    <w:lvl w:ilvl="5" w:tplc="041F001B" w:tentative="1">
+      <w:start w:val="1"/>
+      <w:numFmt w:val="lowerRoman"/>
+      <w:lvlText w:val="%6."/>
+      <w:lvlJc w:val="right"/>
+      <w:pPr>
+        <w:ind w:left="4320" w:hanging="180"/>
+      </w:pPr>
+    </w:lvl>
+    <w:lvl w:ilvl="6" w:tplc="041F000F" w:tentative="1">
+      <w:start w:val="1"/>
+      <w:numFmt w:val="decimal"/>
+      <w:lvlText w:val="%7."/>
+      <w:lvlJc w:val="left"/>
+      <w:pPr>
+        <w:ind w:left="5040" w:hanging="360"/>
+      </w:pPr>
+    </w:lvl>
+    <w:lvl w:ilvl="7" w:tplc="041F0019" w:tentative="1">
+      <w:start w:val="1"/>
+      <w:numFmt w:val="lowerLetter"/>
+      <w:lvlText w:val="%8."/>
+      <w:lvlJc w:val="left"/>
+      <w:pPr>
+        <w:ind w:left="5760" w:hanging="360"/>
+      </w:pPr>
+    </w:lvl>
+    <w:lvl w:ilvl="8" w:tplc="041F001B" w:tentative="1">
+      <w:start w:val="1"/>
+      <w:numFmt w:val="lowerRoman"/>
+      <w:lvlText w:val="%9."/>
+      <w:lvlJc w:val="right"/>
+      <w:pPr>
+        <w:ind w:left="6480" w:hanging="180"/>
+      </w:pPr>
+    </w:lvl>
+  </w:abstractNum>
+  <w:abstractNum w:abstractNumId="6" w15:restartNumberingAfterBreak="0">
     <w:nsid w:val="38CF2E1A"/>
     <w:multiLevelType w:val="hybridMultilevel"/>
     <w:tmpl w:val="E814C426"/>
@@ -1536,7 +3534,7 @@
       </w:pPr>
     </w:lvl>
   </w:abstractNum>
-  <w:abstractNum w:abstractNumId="3" w15:restartNumberingAfterBreak="0">
+  <w:abstractNum w:abstractNumId="7" w15:restartNumberingAfterBreak="0">
     <w:nsid w:val="4F511F19"/>
     <w:multiLevelType w:val="hybridMultilevel"/>
     <w:tmpl w:val="76B69710"/>
@@ -1625,7 +3623,7 @@
       </w:pPr>
     </w:lvl>
   </w:abstractNum>
-  <w:abstractNum w:abstractNumId="4" w15:restartNumberingAfterBreak="0">
+  <w:abstractNum w:abstractNumId="8" w15:restartNumberingAfterBreak="0">
     <w:nsid w:val="5C920EC8"/>
     <w:multiLevelType w:val="hybridMultilevel"/>
     <w:tmpl w:val="E814C426"/>
@@ -1714,7 +3712,7 @@
       </w:pPr>
     </w:lvl>
   </w:abstractNum>
-  <w:abstractNum w:abstractNumId="5" w15:restartNumberingAfterBreak="0">
+  <w:abstractNum w:abstractNumId="9" w15:restartNumberingAfterBreak="0">
     <w:nsid w:val="66093CDA"/>
     <w:multiLevelType w:val="hybridMultilevel"/>
     <w:tmpl w:val="E814C426"/>
@@ -1804,22 +3802,34 @@
     </w:lvl>
   </w:abstractNum>
   <w:num w:numId="1">
+    <w:abstractNumId w:val="1"/>
+  </w:num>
+  <w:num w:numId="2">
+    <w:abstractNumId w:val="7"/>
+  </w:num>
+  <w:num w:numId="3">
+    <w:abstractNumId w:val="4"/>
+  </w:num>
+  <w:num w:numId="4">
+    <w:abstractNumId w:val="9"/>
+  </w:num>
+  <w:num w:numId="5">
+    <w:abstractNumId w:val="8"/>
+  </w:num>
+  <w:num w:numId="6">
+    <w:abstractNumId w:val="6"/>
+  </w:num>
+  <w:num w:numId="7">
+    <w:abstractNumId w:val="2"/>
+  </w:num>
+  <w:num w:numId="8">
     <w:abstractNumId w:val="0"/>
   </w:num>
-  <w:num w:numId="2">
+  <w:num w:numId="9">
     <w:abstractNumId w:val="3"/>
   </w:num>
-  <w:num w:numId="3">
-    <w:abstractNumId w:val="1"/>
-  </w:num>
-  <w:num w:numId="4">
+  <w:num w:numId="10">
     <w:abstractNumId w:val="5"/>
-  </w:num>
-  <w:num w:numId="5">
-    <w:abstractNumId w:val="4"/>
-  </w:num>
-  <w:num w:numId="6">
-    <w:abstractNumId w:val="2"/>
   </w:num>
 </w:numbering>
 </file>

</xml_diff>